<commit_message>
Reportes Mercadería por Cliente
</commit_message>
<xml_diff>
--- a/docs/Reportes/Reportes de Ventas Debona.docx
+++ b/docs/Reportes/Reportes de Ventas Debona.docx
@@ -107,6 +107,7 @@
         <w:rPr>
           <w:b/>
           <w:bCs/>
+          <w:color w:val="00B050"/>
         </w:rPr>
         <w:t>vlSadosClientes</w:t>
       </w:r>
@@ -688,7 +689,24 @@
     </w:p>
     <w:p>
       <w:r>
-        <w:t xml:space="preserve">Para los pendientes se llama a la vista vlFactPendiente todas las vistas están en la </w:t>
+        <w:t xml:space="preserve">Para los pendientes se llama a la vista </w:t>
+      </w:r>
+      <w:r>
+        <w:rPr>
+          <w:b/>
+          <w:bCs/>
+          <w:color w:val="00B050"/>
+        </w:rPr>
+        <w:t>vlFactPendiente</w:t>
+      </w:r>
+      <w:r>
+        <w:rPr>
+          <w:color w:val="00B050"/>
+        </w:rPr>
+        <w:t xml:space="preserve"> </w:t>
+      </w:r>
+      <w:r>
+        <w:t xml:space="preserve">todas las vistas están en la </w:t>
       </w:r>
       <w:r>
         <w:rPr>
@@ -919,7 +937,15 @@
     </w:p>
     <w:p>
       <w:r>
-        <w:t>Si quiere emitir el resumen de cuenta completo se llama a la vista vlResumenCliente</w:t>
+        <w:t xml:space="preserve">Si quiere emitir el resumen de cuenta completo se llama a la vista </w:t>
+      </w:r>
+      <w:r>
+        <w:rPr>
+          <w:b/>
+          <w:bCs/>
+          <w:color w:val="00B050"/>
+        </w:rPr>
+        <w:t>vlResumenCliente</w:t>
       </w:r>
     </w:p>
     <w:p/>

</xml_diff>

<commit_message>
Reportes: RemitosPorCliente en proceso
</commit_message>
<xml_diff>
--- a/docs/Reportes/Reportes de Ventas Debona.docx
+++ b/docs/Reportes/Reportes de Ventas Debona.docx
@@ -1451,7 +1451,21 @@
     <w:p/>
     <w:p>
       <w:r>
-        <w:t xml:space="preserve">La vista o SQL que utilizamos es vlDetalleMerca </w:t>
+        <w:t xml:space="preserve">La vista o SQL que utilizamos es </w:t>
+      </w:r>
+      <w:r>
+        <w:rPr>
+          <w:b/>
+          <w:bCs/>
+          <w:color w:val="00B050"/>
+        </w:rPr>
+        <w:t>vlDetalleMerca</w:t>
+      </w:r>
+      <w:r>
+        <w:rPr>
+          <w:color w:val="00B050"/>
+        </w:rPr>
+        <w:t xml:space="preserve"> </w:t>
       </w:r>
     </w:p>
     <w:p>
@@ -1938,57 +1952,40 @@
       <w:r>
         <w:t xml:space="preserve">La vista que se utiliza para este reporte es </w:t>
       </w:r>
-      <w:proofErr w:type="spellStart"/>
       <w:r>
         <w:rPr>
           <w:b/>
           <w:bCs/>
+          <w:color w:val="00B050"/>
         </w:rPr>
         <w:t>vlRemitosClientes</w:t>
       </w:r>
-      <w:proofErr w:type="spellEnd"/>
-    </w:p>
-    <w:p>
-      <w:pPr>
-        <w:rPr>
-          <w:color w:val="0070C0"/>
-        </w:rPr>
-      </w:pPr>
-      <w:r>
-        <w:rPr>
-          <w:color w:val="0070C0"/>
-        </w:rPr>
-        <w:t xml:space="preserve">SELECT Detven.compro, Detven.letra, Detven.numero, </w:t>
-      </w:r>
-      <w:proofErr w:type="gramStart"/>
-      <w:r>
-        <w:rPr>
-          <w:color w:val="0070C0"/>
-        </w:rPr>
-        <w:t>Facturas.fecha,;</w:t>
-      </w:r>
-      <w:proofErr w:type="gramEnd"/>
-    </w:p>
-    <w:p>
-      <w:pPr>
-        <w:rPr>
-          <w:color w:val="0070C0"/>
-        </w:rPr>
-      </w:pPr>
-      <w:r>
-        <w:rPr>
-          <w:color w:val="0070C0"/>
-        </w:rPr>
-        <w:t xml:space="preserve">  Facturas.cliente, Lista.nombre, Lista.medida, </w:t>
-      </w:r>
-      <w:proofErr w:type="gramStart"/>
-      <w:r>
-        <w:rPr>
-          <w:color w:val="0070C0"/>
-        </w:rPr>
-        <w:t>Detven.cantidad,;</w:t>
-      </w:r>
-      <w:proofErr w:type="gramEnd"/>
+    </w:p>
+    <w:p>
+      <w:pPr>
+        <w:rPr>
+          <w:color w:val="0070C0"/>
+        </w:rPr>
+      </w:pPr>
+      <w:r>
+        <w:rPr>
+          <w:color w:val="0070C0"/>
+        </w:rPr>
+        <w:t>SELECT Detven.compro, Detven.letra, Detven.numero, Facturas.fecha,;</w:t>
+      </w:r>
+    </w:p>
+    <w:p>
+      <w:pPr>
+        <w:rPr>
+          <w:color w:val="0070C0"/>
+        </w:rPr>
+      </w:pPr>
+      <w:r>
+        <w:rPr>
+          <w:color w:val="0070C0"/>
+        </w:rPr>
+        <w:t xml:space="preserve">  Facturas.cliente, Lista.nombre, Lista.medida, Detven.cantidad,;</w:t>
+      </w:r>
     </w:p>
     <w:p>
       <w:pPr>
@@ -2001,56 +1998,20 @@
           <w:color w:val="0070C0"/>
         </w:rPr>
         <w:lastRenderedPageBreak/>
-        <w:t xml:space="preserve">  Detven.precio, </w:t>
-      </w:r>
-      <w:proofErr w:type="gramStart"/>
-      <w:r>
-        <w:rPr>
-          <w:color w:val="0070C0"/>
-        </w:rPr>
-        <w:t>Detven.descuento,;</w:t>
-      </w:r>
-      <w:proofErr w:type="gramEnd"/>
-    </w:p>
-    <w:p>
-      <w:pPr>
-        <w:rPr>
-          <w:color w:val="0070C0"/>
-        </w:rPr>
-      </w:pPr>
-      <w:r>
-        <w:rPr>
-          <w:color w:val="0070C0"/>
-        </w:rPr>
-        <w:t xml:space="preserve">  </w:t>
-      </w:r>
-      <w:proofErr w:type="spellStart"/>
-      <w:r>
-        <w:rPr>
-          <w:color w:val="0070C0"/>
-        </w:rPr>
-        <w:t>Detven.total</w:t>
-      </w:r>
-      <w:proofErr w:type="spellEnd"/>
-      <w:r>
-        <w:rPr>
-          <w:color w:val="0070C0"/>
-        </w:rPr>
-        <w:t>*</w:t>
-      </w:r>
-      <w:proofErr w:type="spellStart"/>
-      <w:r>
-        <w:rPr>
-          <w:color w:val="0070C0"/>
-        </w:rPr>
-        <w:t>Codven.mult_sto</w:t>
-      </w:r>
-      <w:proofErr w:type="spellEnd"/>
-      <w:r>
-        <w:rPr>
-          <w:color w:val="0070C0"/>
-        </w:rPr>
-        <w:t>*-1 AS total;</w:t>
+        <w:t xml:space="preserve">  Detven.precio, Detven.descuento,;</w:t>
+      </w:r>
+    </w:p>
+    <w:p>
+      <w:pPr>
+        <w:rPr>
+          <w:color w:val="0070C0"/>
+        </w:rPr>
+      </w:pPr>
+      <w:r>
+        <w:rPr>
+          <w:color w:val="0070C0"/>
+        </w:rPr>
+        <w:t xml:space="preserve">  Detven.total*Codven.mult_sto*-1 AS total;</w:t>
       </w:r>
     </w:p>
     <w:p>
@@ -2071,23 +2032,28 @@
           <w:color w:val="0070C0"/>
           <w:lang w:val="en-US"/>
         </w:rPr>
-        <w:t xml:space="preserve">FROM facturas, </w:t>
-      </w:r>
-      <w:proofErr w:type="gramStart"/>
-      <w:r>
-        <w:rPr>
-          <w:color w:val="0070C0"/>
-          <w:lang w:val="en-US"/>
-        </w:rPr>
-        <w:t>codven,;</w:t>
-      </w:r>
-      <w:proofErr w:type="gramEnd"/>
-    </w:p>
-    <w:p>
-      <w:pPr>
-        <w:rPr>
-          <w:color w:val="0070C0"/>
-          <w:lang w:val="en-US"/>
+        <w:t>FROM facturas, codven,;</w:t>
+      </w:r>
+    </w:p>
+    <w:p>
+      <w:pPr>
+        <w:rPr>
+          <w:color w:val="0070C0"/>
+          <w:lang w:val="en-US"/>
+        </w:rPr>
+      </w:pPr>
+      <w:r>
+        <w:rPr>
+          <w:color w:val="0070C0"/>
+          <w:lang w:val="en-US"/>
+        </w:rPr>
+        <w:t xml:space="preserve">   detven INNER JOIN lista ;</w:t>
+      </w:r>
+    </w:p>
+    <w:p>
+      <w:pPr>
+        <w:rPr>
+          <w:color w:val="0070C0"/>
         </w:rPr>
       </w:pPr>
       <w:r>
@@ -2097,40 +2063,93 @@
         </w:rPr>
         <w:t xml:space="preserve">   </w:t>
       </w:r>
-      <w:proofErr w:type="spellStart"/>
-      <w:r>
-        <w:rPr>
-          <w:color w:val="0070C0"/>
-          <w:lang w:val="en-US"/>
-        </w:rPr>
-        <w:t>detven</w:t>
-      </w:r>
-      <w:proofErr w:type="spellEnd"/>
-      <w:r>
-        <w:rPr>
-          <w:color w:val="0070C0"/>
-          <w:lang w:val="en-US"/>
-        </w:rPr>
-        <w:t xml:space="preserve"> INNER JOIN </w:t>
-      </w:r>
-      <w:proofErr w:type="spellStart"/>
-      <w:proofErr w:type="gramStart"/>
-      <w:r>
-        <w:rPr>
-          <w:color w:val="0070C0"/>
-          <w:lang w:val="en-US"/>
-        </w:rPr>
-        <w:t>lista</w:t>
-      </w:r>
-      <w:proofErr w:type="spellEnd"/>
-      <w:r>
-        <w:rPr>
-          <w:color w:val="0070C0"/>
-          <w:lang w:val="en-US"/>
-        </w:rPr>
-        <w:t xml:space="preserve"> ;</w:t>
-      </w:r>
-      <w:proofErr w:type="gramEnd"/>
+      <w:r>
+        <w:rPr>
+          <w:color w:val="0070C0"/>
+        </w:rPr>
+        <w:t>ON  Detven.codigo = Lista.codigo;</w:t>
+      </w:r>
+    </w:p>
+    <w:p>
+      <w:pPr>
+        <w:rPr>
+          <w:color w:val="0070C0"/>
+          <w:lang w:val="en-US"/>
+        </w:rPr>
+      </w:pPr>
+      <w:r>
+        <w:rPr>
+          <w:color w:val="0070C0"/>
+        </w:rPr>
+        <w:t xml:space="preserve"> </w:t>
+      </w:r>
+      <w:r>
+        <w:rPr>
+          <w:color w:val="0070C0"/>
+          <w:lang w:val="en-US"/>
+        </w:rPr>
+        <w:t>WHERE Detven.compro = Facturas.compro;</w:t>
+      </w:r>
+    </w:p>
+    <w:p>
+      <w:pPr>
+        <w:rPr>
+          <w:color w:val="0070C0"/>
+          <w:lang w:val="en-US"/>
+        </w:rPr>
+      </w:pPr>
+      <w:r>
+        <w:rPr>
+          <w:color w:val="0070C0"/>
+          <w:lang w:val="en-US"/>
+        </w:rPr>
+        <w:t xml:space="preserve">   AND Detven.letra = Facturas.letra;</w:t>
+      </w:r>
+    </w:p>
+    <w:p>
+      <w:pPr>
+        <w:rPr>
+          <w:color w:val="0070C0"/>
+          <w:lang w:val="en-US"/>
+        </w:rPr>
+      </w:pPr>
+      <w:r>
+        <w:rPr>
+          <w:color w:val="0070C0"/>
+          <w:lang w:val="en-US"/>
+        </w:rPr>
+        <w:t xml:space="preserve">   AND Detven.numero = Facturas.numero;</w:t>
+      </w:r>
+    </w:p>
+    <w:p>
+      <w:pPr>
+        <w:rPr>
+          <w:color w:val="0070C0"/>
+          <w:lang w:val="en-US"/>
+        </w:rPr>
+      </w:pPr>
+      <w:r>
+        <w:rPr>
+          <w:color w:val="0070C0"/>
+          <w:lang w:val="en-US"/>
+        </w:rPr>
+        <w:t xml:space="preserve">   AND Detven.compro = Codven.compro;</w:t>
+      </w:r>
+    </w:p>
+    <w:p>
+      <w:pPr>
+        <w:rPr>
+          <w:color w:val="0070C0"/>
+          <w:lang w:val="en-US"/>
+        </w:rPr>
+      </w:pPr>
+      <w:r>
+        <w:rPr>
+          <w:color w:val="0070C0"/>
+          <w:lang w:val="en-US"/>
+        </w:rPr>
+        <w:t xml:space="preserve">   AND (Detven.compro BETWEEN "RD" AND "RT";</w:t>
+      </w:r>
     </w:p>
     <w:p>
       <w:pPr>
@@ -2145,257 +2164,24 @@
         </w:rPr>
         <w:t xml:space="preserve">   </w:t>
       </w:r>
-      <w:proofErr w:type="gramStart"/>
-      <w:r>
-        <w:rPr>
-          <w:color w:val="0070C0"/>
-        </w:rPr>
-        <w:t>ON  Detven.codigo</w:t>
-      </w:r>
-      <w:proofErr w:type="gramEnd"/>
-      <w:r>
-        <w:rPr>
-          <w:color w:val="0070C0"/>
-        </w:rPr>
-        <w:t xml:space="preserve"> = Lista.codigo;</w:t>
-      </w:r>
-    </w:p>
-    <w:p>
-      <w:pPr>
-        <w:rPr>
-          <w:color w:val="0070C0"/>
-          <w:lang w:val="en-US"/>
-        </w:rPr>
-      </w:pPr>
-      <w:r>
-        <w:rPr>
-          <w:color w:val="0070C0"/>
-        </w:rPr>
-        <w:t xml:space="preserve"> </w:t>
-      </w:r>
-      <w:r>
-        <w:rPr>
-          <w:color w:val="0070C0"/>
-          <w:lang w:val="en-US"/>
-        </w:rPr>
-        <w:t>WHERE Detven.compro = Facturas.compro;</w:t>
-      </w:r>
-    </w:p>
-    <w:p>
-      <w:pPr>
-        <w:rPr>
-          <w:color w:val="0070C0"/>
-          <w:lang w:val="en-US"/>
-        </w:rPr>
-      </w:pPr>
-      <w:r>
-        <w:rPr>
-          <w:color w:val="0070C0"/>
-          <w:lang w:val="en-US"/>
-        </w:rPr>
-        <w:t xml:space="preserve">   AND </w:t>
-      </w:r>
-      <w:proofErr w:type="spellStart"/>
-      <w:r>
-        <w:rPr>
-          <w:color w:val="0070C0"/>
-          <w:lang w:val="en-US"/>
-        </w:rPr>
-        <w:t>Detven.letra</w:t>
-      </w:r>
-      <w:proofErr w:type="spellEnd"/>
-      <w:r>
-        <w:rPr>
-          <w:color w:val="0070C0"/>
-          <w:lang w:val="en-US"/>
-        </w:rPr>
-        <w:t xml:space="preserve"> = </w:t>
-      </w:r>
-      <w:proofErr w:type="spellStart"/>
-      <w:r>
-        <w:rPr>
-          <w:color w:val="0070C0"/>
-          <w:lang w:val="en-US"/>
-        </w:rPr>
-        <w:t>Facturas.letra</w:t>
-      </w:r>
-      <w:proofErr w:type="spellEnd"/>
-      <w:r>
-        <w:rPr>
-          <w:color w:val="0070C0"/>
-          <w:lang w:val="en-US"/>
-        </w:rPr>
-        <w:t>;</w:t>
-      </w:r>
-    </w:p>
-    <w:p>
-      <w:pPr>
-        <w:rPr>
-          <w:color w:val="0070C0"/>
-          <w:lang w:val="en-US"/>
-        </w:rPr>
-      </w:pPr>
-      <w:r>
-        <w:rPr>
-          <w:color w:val="0070C0"/>
-          <w:lang w:val="en-US"/>
-        </w:rPr>
-        <w:t xml:space="preserve">   AND </w:t>
-      </w:r>
-      <w:proofErr w:type="spellStart"/>
-      <w:r>
-        <w:rPr>
-          <w:color w:val="0070C0"/>
-          <w:lang w:val="en-US"/>
-        </w:rPr>
-        <w:t>Detven.numero</w:t>
-      </w:r>
-      <w:proofErr w:type="spellEnd"/>
-      <w:r>
-        <w:rPr>
-          <w:color w:val="0070C0"/>
-          <w:lang w:val="en-US"/>
-        </w:rPr>
-        <w:t xml:space="preserve"> = </w:t>
-      </w:r>
-      <w:proofErr w:type="spellStart"/>
-      <w:r>
-        <w:rPr>
-          <w:color w:val="0070C0"/>
-          <w:lang w:val="en-US"/>
-        </w:rPr>
-        <w:t>Facturas.numero</w:t>
-      </w:r>
-      <w:proofErr w:type="spellEnd"/>
-      <w:r>
-        <w:rPr>
-          <w:color w:val="0070C0"/>
-          <w:lang w:val="en-US"/>
-        </w:rPr>
-        <w:t>;</w:t>
-      </w:r>
-    </w:p>
-    <w:p>
-      <w:pPr>
-        <w:rPr>
-          <w:color w:val="0070C0"/>
-          <w:lang w:val="en-US"/>
-        </w:rPr>
-      </w:pPr>
-      <w:r>
-        <w:rPr>
-          <w:color w:val="0070C0"/>
-          <w:lang w:val="en-US"/>
-        </w:rPr>
-        <w:t xml:space="preserve">   AND </w:t>
-      </w:r>
-      <w:proofErr w:type="spellStart"/>
-      <w:r>
-        <w:rPr>
-          <w:color w:val="0070C0"/>
-          <w:lang w:val="en-US"/>
-        </w:rPr>
-        <w:t>Detven.compro</w:t>
-      </w:r>
-      <w:proofErr w:type="spellEnd"/>
-      <w:r>
-        <w:rPr>
-          <w:color w:val="0070C0"/>
-          <w:lang w:val="en-US"/>
-        </w:rPr>
-        <w:t xml:space="preserve"> = </w:t>
-      </w:r>
-      <w:proofErr w:type="spellStart"/>
-      <w:r>
-        <w:rPr>
-          <w:color w:val="0070C0"/>
-          <w:lang w:val="en-US"/>
-        </w:rPr>
-        <w:t>Codven.compro</w:t>
-      </w:r>
-      <w:proofErr w:type="spellEnd"/>
-      <w:r>
-        <w:rPr>
-          <w:color w:val="0070C0"/>
-          <w:lang w:val="en-US"/>
-        </w:rPr>
-        <w:t>;</w:t>
-      </w:r>
-    </w:p>
-    <w:p>
-      <w:pPr>
-        <w:rPr>
-          <w:color w:val="0070C0"/>
-          <w:lang w:val="en-US"/>
-        </w:rPr>
-      </w:pPr>
-      <w:r>
-        <w:rPr>
-          <w:color w:val="0070C0"/>
-          <w:lang w:val="en-US"/>
-        </w:rPr>
-        <w:t xml:space="preserve">   AND (Detven.compro BETWEEN "RD" AND "RT";</w:t>
-      </w:r>
-    </w:p>
-    <w:p>
-      <w:pPr>
-        <w:rPr>
-          <w:color w:val="0070C0"/>
-        </w:rPr>
-      </w:pPr>
-      <w:r>
-        <w:rPr>
-          <w:color w:val="0070C0"/>
-          <w:lang w:val="en-US"/>
-        </w:rPr>
-        <w:t xml:space="preserve">   </w:t>
-      </w:r>
-      <w:r>
-        <w:rPr>
-          <w:color w:val="0070C0"/>
-        </w:rPr>
-        <w:t xml:space="preserve">AND Facturas.cliente </w:t>
-      </w:r>
-      <w:proofErr w:type="gramStart"/>
-      <w:r>
-        <w:rPr>
-          <w:color w:val="0070C0"/>
-        </w:rPr>
-        <w:t>= ?nCliente</w:t>
-      </w:r>
-      <w:proofErr w:type="gramEnd"/>
-      <w:r>
-        <w:rPr>
-          <w:color w:val="0070C0"/>
-        </w:rPr>
-        <w:t>;</w:t>
-      </w:r>
-    </w:p>
-    <w:p>
-      <w:pPr>
-        <w:rPr>
-          <w:color w:val="0070C0"/>
-        </w:rPr>
-      </w:pPr>
-      <w:r>
-        <w:rPr>
-          <w:color w:val="0070C0"/>
-        </w:rPr>
-        <w:t xml:space="preserve">   AND </w:t>
-      </w:r>
-      <w:proofErr w:type="spellStart"/>
-      <w:r>
-        <w:rPr>
-          <w:color w:val="0070C0"/>
-        </w:rPr>
-        <w:t>Codven.mult_ven</w:t>
-      </w:r>
-      <w:proofErr w:type="spellEnd"/>
-      <w:r>
-        <w:rPr>
-          <w:color w:val="0070C0"/>
-        </w:rPr>
-        <w:t xml:space="preserve"> = 0);</w:t>
+      <w:r>
+        <w:rPr>
+          <w:color w:val="0070C0"/>
+        </w:rPr>
+        <w:t>AND Facturas.cliente = ?nCliente;</w:t>
+      </w:r>
+    </w:p>
+    <w:p>
+      <w:pPr>
+        <w:rPr>
+          <w:color w:val="0070C0"/>
+        </w:rPr>
+      </w:pPr>
+      <w:r>
+        <w:rPr>
+          <w:color w:val="0070C0"/>
+        </w:rPr>
+        <w:t xml:space="preserve">   AND Codven.mult_ven = 0);</w:t>
       </w:r>
     </w:p>
     <w:p>
@@ -3687,21 +3473,7 @@
         <w:rPr>
           <w:color w:val="0070C0"/>
         </w:rPr>
-        <w:t xml:space="preserve">   AND (</w:t>
-      </w:r>
-      <w:proofErr w:type="spellStart"/>
-      <w:r>
-        <w:rPr>
-          <w:color w:val="0070C0"/>
-        </w:rPr>
-        <w:t>Codven.mult_ven</w:t>
-      </w:r>
-      <w:proofErr w:type="spellEnd"/>
-      <w:r>
-        <w:rPr>
-          <w:color w:val="0070C0"/>
-        </w:rPr>
-        <w:t xml:space="preserve"> &lt;&gt; 0;</w:t>
+        <w:t xml:space="preserve">   AND (Codven.mult_ven &lt;&gt; 0;</w:t>
       </w:r>
     </w:p>
     <w:p>
@@ -4192,35 +3964,7 @@
         <w:rPr>
           <w:color w:val="0070C0"/>
         </w:rPr>
-        <w:t xml:space="preserve">  </w:t>
-      </w:r>
-      <w:proofErr w:type="spellStart"/>
-      <w:r>
-        <w:rPr>
-          <w:color w:val="0070C0"/>
-        </w:rPr>
-        <w:t>Detven.total</w:t>
-      </w:r>
-      <w:proofErr w:type="spellEnd"/>
-      <w:r>
-        <w:rPr>
-          <w:color w:val="0070C0"/>
-        </w:rPr>
-        <w:t>*</w:t>
-      </w:r>
-      <w:proofErr w:type="spellStart"/>
-      <w:r>
-        <w:rPr>
-          <w:color w:val="0070C0"/>
-        </w:rPr>
-        <w:t>Codven.mult_ven</w:t>
-      </w:r>
-      <w:proofErr w:type="spellEnd"/>
-      <w:r>
-        <w:rPr>
-          <w:color w:val="0070C0"/>
-        </w:rPr>
-        <w:t xml:space="preserve"> AS total, </w:t>
+        <w:t xml:space="preserve">  Detven.total*Codven.mult_ven AS total, </w:t>
       </w:r>
       <w:proofErr w:type="spellStart"/>
       <w:proofErr w:type="gramStart"/>
@@ -4428,38 +4172,20 @@
         </w:rPr>
         <w:t xml:space="preserve">   </w:t>
       </w:r>
-      <w:proofErr w:type="spellStart"/>
-      <w:r>
-        <w:rPr>
-          <w:color w:val="0070C0"/>
-          <w:lang w:val="en-US"/>
-        </w:rPr>
-        <w:t>detven</w:t>
-      </w:r>
-      <w:proofErr w:type="spellEnd"/>
-      <w:r>
-        <w:rPr>
-          <w:color w:val="0070C0"/>
-          <w:lang w:val="en-US"/>
-        </w:rPr>
-        <w:t xml:space="preserve"> INNER JOIN </w:t>
-      </w:r>
-      <w:proofErr w:type="spellStart"/>
+      <w:r>
+        <w:rPr>
+          <w:color w:val="0070C0"/>
+          <w:lang w:val="en-US"/>
+        </w:rPr>
+        <w:t xml:space="preserve">detven INNER JOIN </w:t>
+      </w:r>
       <w:proofErr w:type="gramStart"/>
       <w:r>
         <w:rPr>
           <w:color w:val="0070C0"/>
           <w:lang w:val="en-US"/>
         </w:rPr>
-        <w:t>lista</w:t>
-      </w:r>
-      <w:proofErr w:type="spellEnd"/>
-      <w:r>
-        <w:rPr>
-          <w:color w:val="0070C0"/>
-          <w:lang w:val="en-US"/>
-        </w:rPr>
-        <w:t xml:space="preserve"> ;</w:t>
+        <w:t>lista ;</w:t>
       </w:r>
       <w:proofErr w:type="gramEnd"/>
     </w:p>
@@ -4572,39 +4298,7 @@
           <w:color w:val="0070C0"/>
           <w:lang w:val="en-US"/>
         </w:rPr>
-        <w:t xml:space="preserve">AND </w:t>
-      </w:r>
-      <w:proofErr w:type="spellStart"/>
-      <w:r>
-        <w:rPr>
-          <w:color w:val="0070C0"/>
-          <w:lang w:val="en-US"/>
-        </w:rPr>
-        <w:t>Detven.compro</w:t>
-      </w:r>
-      <w:proofErr w:type="spellEnd"/>
-      <w:r>
-        <w:rPr>
-          <w:color w:val="0070C0"/>
-          <w:lang w:val="en-US"/>
-        </w:rPr>
-        <w:t xml:space="preserve"> = </w:t>
-      </w:r>
-      <w:proofErr w:type="spellStart"/>
-      <w:r>
-        <w:rPr>
-          <w:color w:val="0070C0"/>
-          <w:lang w:val="en-US"/>
-        </w:rPr>
-        <w:t>Codven.compro</w:t>
-      </w:r>
-      <w:proofErr w:type="spellEnd"/>
-      <w:r>
-        <w:rPr>
-          <w:color w:val="0070C0"/>
-          <w:lang w:val="en-US"/>
-        </w:rPr>
-        <w:t>;</w:t>
+        <w:t>AND Detven.compro = Codven.compro;</w:t>
       </w:r>
     </w:p>
     <w:p>
@@ -5029,28 +4723,50 @@
         <w:rPr>
           <w:color w:val="0070C0"/>
         </w:rPr>
-        <w:t>*</w:t>
+        <w:t xml:space="preserve">*Codven.mult_ven AS </w:t>
+      </w:r>
+      <w:proofErr w:type="gramStart"/>
+      <w:r>
+        <w:rPr>
+          <w:color w:val="0070C0"/>
+        </w:rPr>
+        <w:t>total,;</w:t>
+      </w:r>
+      <w:proofErr w:type="gramEnd"/>
+    </w:p>
+    <w:p>
+      <w:pPr>
+        <w:jc w:val="both"/>
+        <w:rPr>
+          <w:color w:val="0070C0"/>
+        </w:rPr>
+      </w:pPr>
+      <w:r>
+        <w:rPr>
+          <w:color w:val="0070C0"/>
+        </w:rPr>
+        <w:t xml:space="preserve">  </w:t>
       </w:r>
       <w:proofErr w:type="spellStart"/>
       <w:r>
         <w:rPr>
           <w:color w:val="0070C0"/>
         </w:rPr>
-        <w:t>Codven.mult_ven</w:t>
+        <w:t>Facturas.gravado</w:t>
       </w:r>
       <w:proofErr w:type="spellEnd"/>
       <w:r>
         <w:rPr>
           <w:color w:val="0070C0"/>
         </w:rPr>
-        <w:t xml:space="preserve"> AS </w:t>
+        <w:t xml:space="preserve">*Codven.mult_ven AS </w:t>
       </w:r>
       <w:proofErr w:type="gramStart"/>
       <w:r>
         <w:rPr>
           <w:color w:val="0070C0"/>
         </w:rPr>
-        <w:t>total,;</w:t>
+        <w:t>gravado,;</w:t>
       </w:r>
       <w:proofErr w:type="gramEnd"/>
     </w:p>
@@ -5072,78 +4788,14 @@
         <w:rPr>
           <w:color w:val="0070C0"/>
         </w:rPr>
-        <w:t>Facturas.gravado</w:t>
+        <w:t>Facturas.iva</w:t>
       </w:r>
       <w:proofErr w:type="spellEnd"/>
       <w:r>
         <w:rPr>
           <w:color w:val="0070C0"/>
         </w:rPr>
-        <w:t>*</w:t>
-      </w:r>
-      <w:proofErr w:type="spellStart"/>
-      <w:r>
-        <w:rPr>
-          <w:color w:val="0070C0"/>
-        </w:rPr>
-        <w:t>Codven.mult_ven</w:t>
-      </w:r>
-      <w:proofErr w:type="spellEnd"/>
-      <w:r>
-        <w:rPr>
-          <w:color w:val="0070C0"/>
-        </w:rPr>
-        <w:t xml:space="preserve"> AS </w:t>
-      </w:r>
-      <w:proofErr w:type="gramStart"/>
-      <w:r>
-        <w:rPr>
-          <w:color w:val="0070C0"/>
-        </w:rPr>
-        <w:t>gravado,;</w:t>
-      </w:r>
-      <w:proofErr w:type="gramEnd"/>
-    </w:p>
-    <w:p>
-      <w:pPr>
-        <w:jc w:val="both"/>
-        <w:rPr>
-          <w:color w:val="0070C0"/>
-        </w:rPr>
-      </w:pPr>
-      <w:r>
-        <w:rPr>
-          <w:color w:val="0070C0"/>
-        </w:rPr>
-        <w:t xml:space="preserve">  </w:t>
-      </w:r>
-      <w:proofErr w:type="spellStart"/>
-      <w:r>
-        <w:rPr>
-          <w:color w:val="0070C0"/>
-        </w:rPr>
-        <w:t>Facturas.iva</w:t>
-      </w:r>
-      <w:proofErr w:type="spellEnd"/>
-      <w:r>
-        <w:rPr>
-          <w:color w:val="0070C0"/>
-        </w:rPr>
-        <w:t>*</w:t>
-      </w:r>
-      <w:proofErr w:type="spellStart"/>
-      <w:r>
-        <w:rPr>
-          <w:color w:val="0070C0"/>
-        </w:rPr>
-        <w:t>Codven.mult_ven</w:t>
-      </w:r>
-      <w:proofErr w:type="spellEnd"/>
-      <w:r>
-        <w:rPr>
-          <w:color w:val="0070C0"/>
-        </w:rPr>
-        <w:t xml:space="preserve"> AS </w:t>
+        <w:t xml:space="preserve">*Codven.mult_ven AS </w:t>
       </w:r>
       <w:proofErr w:type="spellStart"/>
       <w:proofErr w:type="gramStart"/>
@@ -5187,243 +4839,204 @@
         <w:rPr>
           <w:color w:val="0070C0"/>
         </w:rPr>
-        <w:t>*</w:t>
+        <w:t xml:space="preserve">*Codven.mult_ven AS </w:t>
       </w:r>
       <w:proofErr w:type="spellStart"/>
       <w:r>
         <w:rPr>
           <w:color w:val="0070C0"/>
         </w:rPr>
-        <w:t>Codven.mult_ven</w:t>
+        <w:t>percepib</w:t>
       </w:r>
       <w:proofErr w:type="spellEnd"/>
       <w:r>
         <w:rPr>
           <w:color w:val="0070C0"/>
         </w:rPr>
-        <w:t xml:space="preserve"> AS </w:t>
+        <w:t xml:space="preserve">, </w:t>
       </w:r>
       <w:proofErr w:type="spellStart"/>
       <w:r>
         <w:rPr>
           <w:color w:val="0070C0"/>
         </w:rPr>
-        <w:t>percepib</w:t>
+        <w:t>Facturas.sucursal</w:t>
       </w:r>
       <w:proofErr w:type="spellEnd"/>
       <w:r>
         <w:rPr>
           <w:color w:val="0070C0"/>
         </w:rPr>
-        <w:t xml:space="preserve">, </w:t>
+        <w:t>;</w:t>
+      </w:r>
+    </w:p>
+    <w:p>
+      <w:pPr>
+        <w:jc w:val="both"/>
+        <w:rPr>
+          <w:color w:val="0070C0"/>
+          <w:lang w:val="en-US"/>
+        </w:rPr>
+      </w:pPr>
+      <w:r>
+        <w:rPr>
+          <w:color w:val="0070C0"/>
+        </w:rPr>
+        <w:t xml:space="preserve"> </w:t>
+      </w:r>
+      <w:r>
+        <w:rPr>
+          <w:color w:val="0070C0"/>
+          <w:lang w:val="en-US"/>
+        </w:rPr>
+        <w:t xml:space="preserve">FROM </w:t>
+      </w:r>
+      <w:proofErr w:type="gramStart"/>
+      <w:r>
+        <w:rPr>
+          <w:color w:val="0070C0"/>
+          <w:lang w:val="en-US"/>
+        </w:rPr>
+        <w:t>clientes,;</w:t>
+      </w:r>
+      <w:proofErr w:type="gramEnd"/>
+    </w:p>
+    <w:p>
+      <w:pPr>
+        <w:jc w:val="both"/>
+        <w:rPr>
+          <w:color w:val="0070C0"/>
+          <w:lang w:val="en-US"/>
+        </w:rPr>
+      </w:pPr>
+      <w:r>
+        <w:rPr>
+          <w:color w:val="0070C0"/>
+          <w:lang w:val="en-US"/>
+        </w:rPr>
+        <w:t xml:space="preserve">   facturas INNER JOIN </w:t>
+      </w:r>
+      <w:proofErr w:type="gramStart"/>
+      <w:r>
+        <w:rPr>
+          <w:color w:val="0070C0"/>
+          <w:lang w:val="en-US"/>
+        </w:rPr>
+        <w:t>codven ;</w:t>
+      </w:r>
+      <w:proofErr w:type="gramEnd"/>
+    </w:p>
+    <w:p>
+      <w:pPr>
+        <w:jc w:val="both"/>
+        <w:rPr>
+          <w:color w:val="0070C0"/>
+          <w:lang w:val="en-US"/>
+        </w:rPr>
+      </w:pPr>
+      <w:r>
+        <w:rPr>
+          <w:color w:val="0070C0"/>
+          <w:lang w:val="en-US"/>
+        </w:rPr>
+        <w:t xml:space="preserve">   </w:t>
+      </w:r>
+      <w:proofErr w:type="gramStart"/>
+      <w:r>
+        <w:rPr>
+          <w:color w:val="0070C0"/>
+          <w:lang w:val="en-US"/>
+        </w:rPr>
+        <w:t>ON  Facturas.compro</w:t>
+      </w:r>
+      <w:proofErr w:type="gramEnd"/>
+      <w:r>
+        <w:rPr>
+          <w:color w:val="0070C0"/>
+          <w:lang w:val="en-US"/>
+        </w:rPr>
+        <w:t xml:space="preserve"> = Codven.compro;</w:t>
+      </w:r>
+    </w:p>
+    <w:p>
+      <w:pPr>
+        <w:jc w:val="both"/>
+        <w:rPr>
+          <w:color w:val="0070C0"/>
+          <w:lang w:val="en-US"/>
+        </w:rPr>
+      </w:pPr>
+      <w:r>
+        <w:rPr>
+          <w:color w:val="0070C0"/>
+          <w:lang w:val="en-US"/>
+        </w:rPr>
+        <w:t xml:space="preserve"> WHERE Facturas.cliente = Clientes.codigo;</w:t>
+      </w:r>
+    </w:p>
+    <w:p>
+      <w:pPr>
+        <w:jc w:val="both"/>
+        <w:rPr>
+          <w:color w:val="0070C0"/>
+          <w:lang w:val="en-US"/>
+        </w:rPr>
+      </w:pPr>
+      <w:r>
+        <w:rPr>
+          <w:color w:val="0070C0"/>
+          <w:lang w:val="en-US"/>
+        </w:rPr>
+        <w:t xml:space="preserve">   AND Facturas.fecha </w:t>
+      </w:r>
+      <w:proofErr w:type="gramStart"/>
+      <w:r>
+        <w:rPr>
+          <w:color w:val="0070C0"/>
+          <w:lang w:val="en-US"/>
+        </w:rPr>
+        <w:t>BETWEEN ?dDesde</w:t>
+      </w:r>
+      <w:proofErr w:type="gramEnd"/>
+      <w:r>
+        <w:rPr>
+          <w:color w:val="0070C0"/>
+          <w:lang w:val="en-US"/>
+        </w:rPr>
+        <w:t xml:space="preserve"> AND ?dHasta;</w:t>
+      </w:r>
+    </w:p>
+    <w:p>
+      <w:pPr>
+        <w:jc w:val="both"/>
+        <w:rPr>
+          <w:color w:val="0070C0"/>
+          <w:lang w:val="en-US"/>
+        </w:rPr>
+      </w:pPr>
+      <w:r>
+        <w:rPr>
+          <w:color w:val="0070C0"/>
+          <w:lang w:val="en-US"/>
+        </w:rPr>
+        <w:t xml:space="preserve"> ORDER BY </w:t>
       </w:r>
       <w:proofErr w:type="spellStart"/>
       <w:r>
         <w:rPr>
           <w:color w:val="0070C0"/>
-        </w:rPr>
-        <w:t>Facturas.sucursal</w:t>
+          <w:lang w:val="en-US"/>
+        </w:rPr>
+        <w:t>Facturas.compro</w:t>
       </w:r>
       <w:proofErr w:type="spellEnd"/>
       <w:r>
         <w:rPr>
           <w:color w:val="0070C0"/>
-        </w:rPr>
-        <w:t>;</w:t>
-      </w:r>
-    </w:p>
-    <w:p>
-      <w:pPr>
-        <w:jc w:val="both"/>
-        <w:rPr>
-          <w:color w:val="0070C0"/>
-          <w:lang w:val="en-US"/>
-        </w:rPr>
-      </w:pPr>
-      <w:r>
-        <w:rPr>
-          <w:color w:val="0070C0"/>
-        </w:rPr>
-        <w:t xml:space="preserve"> </w:t>
-      </w:r>
-      <w:r>
-        <w:rPr>
-          <w:color w:val="0070C0"/>
-          <w:lang w:val="en-US"/>
-        </w:rPr>
-        <w:t xml:space="preserve">FROM </w:t>
-      </w:r>
-      <w:proofErr w:type="gramStart"/>
-      <w:r>
-        <w:rPr>
-          <w:color w:val="0070C0"/>
-          <w:lang w:val="en-US"/>
-        </w:rPr>
-        <w:t>clientes,;</w:t>
-      </w:r>
-      <w:proofErr w:type="gramEnd"/>
-    </w:p>
-    <w:p>
-      <w:pPr>
-        <w:jc w:val="both"/>
-        <w:rPr>
-          <w:color w:val="0070C0"/>
-          <w:lang w:val="en-US"/>
-        </w:rPr>
-      </w:pPr>
-      <w:r>
-        <w:rPr>
-          <w:color w:val="0070C0"/>
-          <w:lang w:val="en-US"/>
-        </w:rPr>
-        <w:t xml:space="preserve">   facturas INNER JOIN </w:t>
-      </w:r>
-      <w:proofErr w:type="gramStart"/>
-      <w:r>
-        <w:rPr>
-          <w:color w:val="0070C0"/>
-          <w:lang w:val="en-US"/>
-        </w:rPr>
-        <w:t>codven ;</w:t>
-      </w:r>
-      <w:proofErr w:type="gramEnd"/>
-    </w:p>
-    <w:p>
-      <w:pPr>
-        <w:jc w:val="both"/>
-        <w:rPr>
-          <w:color w:val="0070C0"/>
-          <w:lang w:val="en-US"/>
-        </w:rPr>
-      </w:pPr>
-      <w:r>
-        <w:rPr>
-          <w:color w:val="0070C0"/>
-          <w:lang w:val="en-US"/>
-        </w:rPr>
-        <w:t xml:space="preserve">   </w:t>
-      </w:r>
-      <w:proofErr w:type="gramStart"/>
-      <w:r>
-        <w:rPr>
-          <w:color w:val="0070C0"/>
-          <w:lang w:val="en-US"/>
-        </w:rPr>
-        <w:t>ON  Facturas.compro</w:t>
-      </w:r>
-      <w:proofErr w:type="gramEnd"/>
-      <w:r>
-        <w:rPr>
-          <w:color w:val="0070C0"/>
-          <w:lang w:val="en-US"/>
-        </w:rPr>
-        <w:t xml:space="preserve"> = Codven.compro;</w:t>
-      </w:r>
-    </w:p>
-    <w:p>
-      <w:pPr>
-        <w:jc w:val="both"/>
-        <w:rPr>
-          <w:color w:val="0070C0"/>
-          <w:lang w:val="en-US"/>
-        </w:rPr>
-      </w:pPr>
-      <w:r>
-        <w:rPr>
-          <w:color w:val="0070C0"/>
-          <w:lang w:val="en-US"/>
-        </w:rPr>
-        <w:t xml:space="preserve"> WHERE Facturas.cliente = Clientes.codigo;</w:t>
-      </w:r>
-    </w:p>
-    <w:p>
-      <w:pPr>
-        <w:jc w:val="both"/>
-        <w:rPr>
-          <w:color w:val="0070C0"/>
-          <w:lang w:val="en-US"/>
-        </w:rPr>
-      </w:pPr>
-      <w:r>
-        <w:rPr>
-          <w:color w:val="0070C0"/>
-          <w:lang w:val="en-US"/>
-        </w:rPr>
-        <w:t xml:space="preserve">   AND Facturas.fecha </w:t>
-      </w:r>
-      <w:proofErr w:type="gramStart"/>
-      <w:r>
-        <w:rPr>
-          <w:color w:val="0070C0"/>
-          <w:lang w:val="en-US"/>
-        </w:rPr>
-        <w:t>BETWEEN ?dDesde</w:t>
-      </w:r>
-      <w:proofErr w:type="gramEnd"/>
-      <w:r>
-        <w:rPr>
-          <w:color w:val="0070C0"/>
-          <w:lang w:val="en-US"/>
-        </w:rPr>
-        <w:t xml:space="preserve"> AND ?dHasta;</w:t>
-      </w:r>
-    </w:p>
-    <w:p>
-      <w:pPr>
-        <w:jc w:val="both"/>
-        <w:rPr>
-          <w:color w:val="0070C0"/>
-          <w:lang w:val="en-US"/>
-        </w:rPr>
-      </w:pPr>
-      <w:r>
-        <w:rPr>
-          <w:color w:val="0070C0"/>
-          <w:lang w:val="en-US"/>
-        </w:rPr>
-        <w:t xml:space="preserve"> ORDER BY </w:t>
-      </w:r>
-      <w:proofErr w:type="spellStart"/>
-      <w:r>
-        <w:rPr>
-          <w:color w:val="0070C0"/>
-          <w:lang w:val="en-US"/>
-        </w:rPr>
-        <w:t>Facturas.compro</w:t>
-      </w:r>
-      <w:proofErr w:type="spellEnd"/>
-      <w:r>
-        <w:rPr>
-          <w:color w:val="0070C0"/>
-          <w:lang w:val="en-US"/>
-        </w:rPr>
-        <w:t xml:space="preserve">, </w:t>
-      </w:r>
-      <w:proofErr w:type="spellStart"/>
-      <w:r>
-        <w:rPr>
-          <w:color w:val="0070C0"/>
-          <w:lang w:val="en-US"/>
-        </w:rPr>
-        <w:t>Facturas.letra</w:t>
-      </w:r>
-      <w:proofErr w:type="spellEnd"/>
-      <w:r>
-        <w:rPr>
-          <w:color w:val="0070C0"/>
-          <w:lang w:val="en-US"/>
-        </w:rPr>
-        <w:t xml:space="preserve">, </w:t>
-      </w:r>
-      <w:proofErr w:type="spellStart"/>
-      <w:r>
-        <w:rPr>
-          <w:color w:val="0070C0"/>
-          <w:lang w:val="en-US"/>
-        </w:rPr>
-        <w:t>Facturas.numero</w:t>
-      </w:r>
-      <w:proofErr w:type="spellEnd"/>
+          <w:lang w:val="en-US"/>
+        </w:rPr>
+        <w:t>, Facturas.letra, Facturas.numero</w:t>
+      </w:r>
     </w:p>
     <w:p>
       <w:pPr>

</xml_diff>